<commit_message>
Updated the document with transaction data
</commit_message>
<xml_diff>
--- a/Documents/Internal/POC_SQLCipherWithORMLite.docx
+++ b/Documents/Internal/POC_SQLCipherWithORMLite.docx
@@ -9,31 +9,34 @@
           <w:u w:val="single"/>
         </w:rPr>
       </w:pPr>
-      <w:proofErr w:type="spellStart"/>
       <w:r>
         <w:rPr>
           <w:b/>
           <w:u w:val="single"/>
         </w:rPr>
-        <w:t>ORMLite</w:t>
-      </w:r>
-      <w:proofErr w:type="spellEnd"/>
-      <w:r>
+        <w:t>ORMLite Integration with SQLCipher</w:t>
+      </w:r>
+    </w:p>
+    <w:p/>
+    <w:p>
+      <w:pPr>
         <w:rPr>
           <w:b/>
           <w:u w:val="single"/>
         </w:rPr>
-        <w:t xml:space="preserve"> Integration with </w:t>
-      </w:r>
-      <w:proofErr w:type="spellStart"/>
+      </w:pPr>
       <w:r>
         <w:rPr>
           <w:b/>
           <w:u w:val="single"/>
         </w:rPr>
-        <w:t>SQLCipher</w:t>
-      </w:r>
-      <w:proofErr w:type="spellEnd"/>
+        <w:t>Introduction:</w:t>
+      </w:r>
+    </w:p>
+    <w:p>
+      <w:r>
+        <w:t>The document describes the feasibilities of integration of ORMLite with SQLCipher.</w:t>
+      </w:r>
     </w:p>
     <w:p/>
     <w:p>
@@ -48,31 +51,14 @@
           <w:b/>
           <w:u w:val="single"/>
         </w:rPr>
-        <w:t>Introduction:</w:t>
-      </w:r>
-    </w:p>
-    <w:p>
-      <w:r>
-        <w:t xml:space="preserve">The document describes the feasibilities of integration of </w:t>
-      </w:r>
-      <w:proofErr w:type="spellStart"/>
-      <w:r>
-        <w:t>ORMLite</w:t>
-      </w:r>
-      <w:proofErr w:type="spellEnd"/>
-      <w:r>
-        <w:t xml:space="preserve"> with </w:t>
-      </w:r>
-      <w:proofErr w:type="spellStart"/>
-      <w:r>
-        <w:t>SQLCipher</w:t>
-      </w:r>
-      <w:proofErr w:type="spellEnd"/>
-      <w:r>
-        <w:t>.</w:t>
-      </w:r>
-    </w:p>
-    <w:p/>
+        <w:t>SQLCipher:</w:t>
+      </w:r>
+    </w:p>
+    <w:p>
+      <w:r>
+        <w:t>Below are the integration commands below.</w:t>
+      </w:r>
+    </w:p>
     <w:p>
       <w:pPr>
         <w:rPr>
@@ -80,40 +66,11 @@
           <w:u w:val="single"/>
         </w:rPr>
       </w:pPr>
-      <w:proofErr w:type="spellStart"/>
       <w:r>
         <w:rPr>
           <w:b/>
           <w:u w:val="single"/>
         </w:rPr>
-        <w:t>SQLCipher</w:t>
-      </w:r>
-      <w:proofErr w:type="spellEnd"/>
-      <w:r>
-        <w:rPr>
-          <w:b/>
-          <w:u w:val="single"/>
-        </w:rPr>
-        <w:t>:</w:t>
-      </w:r>
-    </w:p>
-    <w:p>
-      <w:r>
-        <w:t>Below are the integration commands below.</w:t>
-      </w:r>
-    </w:p>
-    <w:p>
-      <w:pPr>
-        <w:rPr>
-          <w:b/>
-          <w:u w:val="single"/>
-        </w:rPr>
-      </w:pPr>
-      <w:r>
-        <w:rPr>
-          <w:b/>
-          <w:u w:val="single"/>
-        </w:rPr>
         <w:t xml:space="preserve">Community Edition Integration: </w:t>
       </w:r>
     </w:p>
@@ -122,21 +79,7 @@
         <w:rPr>
           <w:highlight w:val="yellow"/>
         </w:rPr>
-        <w:t>compile '</w:t>
-      </w:r>
-      <w:proofErr w:type="gramStart"/>
-      <w:r>
-        <w:rPr>
-          <w:highlight w:val="yellow"/>
-        </w:rPr>
-        <w:t>net.zetetic</w:t>
-      </w:r>
-      <w:proofErr w:type="gramEnd"/>
-      <w:r>
-        <w:rPr>
-          <w:highlight w:val="yellow"/>
-        </w:rPr>
-        <w:t>:android-database-sqlcipher:3.5.4@aar'</w:t>
+        <w:t>compile 'net.zetetic:android-database-sqlcipher:3.5.4@aar'</w:t>
       </w:r>
     </w:p>
     <w:p>
@@ -205,25 +148,7 @@
           <w:rFonts w:ascii="Consolas" w:hAnsi="Consolas" w:cs="Consolas"/>
           <w:color w:val="333333"/>
         </w:rPr>
-        <w:t xml:space="preserve">% </w:t>
-      </w:r>
-      <w:proofErr w:type="spellStart"/>
-      <w:r>
-        <w:rPr>
-          <w:rStyle w:val="HTMLCode"/>
-          <w:rFonts w:ascii="Consolas" w:hAnsi="Consolas" w:cs="Consolas"/>
-          <w:color w:val="333333"/>
-        </w:rPr>
-        <w:t>mkdir</w:t>
-      </w:r>
-      <w:proofErr w:type="spellEnd"/>
-      <w:r>
-        <w:rPr>
-          <w:rStyle w:val="HTMLCode"/>
-          <w:rFonts w:ascii="Consolas" w:hAnsi="Consolas" w:cs="Consolas"/>
-          <w:color w:val="333333"/>
-        </w:rPr>
-        <w:t xml:space="preserve"> -p app/libs</w:t>
+        <w:t>% mkdir -p app/libs</w:t>
       </w:r>
     </w:p>
     <w:p>
@@ -250,25 +175,7 @@
           <w:rFonts w:ascii="Consolas" w:hAnsi="Consolas" w:cs="Consolas"/>
           <w:color w:val="333333"/>
         </w:rPr>
-        <w:t xml:space="preserve">% </w:t>
-      </w:r>
-      <w:proofErr w:type="spellStart"/>
-      <w:r>
-        <w:rPr>
-          <w:rStyle w:val="HTMLCode"/>
-          <w:rFonts w:ascii="Consolas" w:hAnsi="Consolas" w:cs="Consolas"/>
-          <w:color w:val="333333"/>
-        </w:rPr>
-        <w:t>cp</w:t>
-      </w:r>
-      <w:proofErr w:type="spellEnd"/>
-      <w:r>
-        <w:rPr>
-          <w:rStyle w:val="HTMLCode"/>
-          <w:rFonts w:ascii="Consolas" w:hAnsi="Consolas" w:cs="Consolas"/>
-          <w:color w:val="333333"/>
-        </w:rPr>
-        <w:t xml:space="preserve"> sqlcipher-for-android-v3.5.4/sqlcipher.jar app/libs</w:t>
+        <w:t>% cp sqlcipher-for-android-v3.5.4/sqlcipher.jar app/libs</w:t>
       </w:r>
     </w:p>
     <w:p>
@@ -295,43 +202,7 @@
           <w:rFonts w:ascii="Consolas" w:hAnsi="Consolas" w:cs="Consolas"/>
           <w:color w:val="333333"/>
         </w:rPr>
-        <w:t xml:space="preserve">% </w:t>
-      </w:r>
-      <w:proofErr w:type="spellStart"/>
-      <w:r>
-        <w:rPr>
-          <w:rStyle w:val="HTMLCode"/>
-          <w:rFonts w:ascii="Consolas" w:hAnsi="Consolas" w:cs="Consolas"/>
-          <w:color w:val="333333"/>
-        </w:rPr>
-        <w:t>cp</w:t>
-      </w:r>
-      <w:proofErr w:type="spellEnd"/>
-      <w:r>
-        <w:rPr>
-          <w:rStyle w:val="HTMLCode"/>
-          <w:rFonts w:ascii="Consolas" w:hAnsi="Consolas" w:cs="Consolas"/>
-          <w:color w:val="333333"/>
-        </w:rPr>
-        <w:t xml:space="preserve"> -r sqlcipher-for-android-v3.5.4/</w:t>
-      </w:r>
-      <w:proofErr w:type="spellStart"/>
-      <w:r>
-        <w:rPr>
-          <w:rStyle w:val="HTMLCode"/>
-          <w:rFonts w:ascii="Consolas" w:hAnsi="Consolas" w:cs="Consolas"/>
-          <w:color w:val="333333"/>
-        </w:rPr>
-        <w:t>armeabi</w:t>
-      </w:r>
-      <w:proofErr w:type="spellEnd"/>
-      <w:r>
-        <w:rPr>
-          <w:rStyle w:val="HTMLCode"/>
-          <w:rFonts w:ascii="Consolas" w:hAnsi="Consolas" w:cs="Consolas"/>
-          <w:color w:val="333333"/>
-        </w:rPr>
-        <w:t xml:space="preserve"> \</w:t>
+        <w:t>% cp -r sqlcipher-for-android-v3.5.4/armeabi \</w:t>
       </w:r>
     </w:p>
     <w:p>
@@ -384,43 +255,7 @@
           <w:rFonts w:ascii="Consolas" w:hAnsi="Consolas" w:cs="Consolas"/>
           <w:color w:val="333333"/>
         </w:rPr>
-        <w:t xml:space="preserve">        sqlcipher-for-android-v3.5.4/x86 app/</w:t>
-      </w:r>
-      <w:proofErr w:type="spellStart"/>
-      <w:r>
-        <w:rPr>
-          <w:rStyle w:val="HTMLCode"/>
-          <w:rFonts w:ascii="Consolas" w:hAnsi="Consolas" w:cs="Consolas"/>
-          <w:color w:val="333333"/>
-        </w:rPr>
-        <w:t>src</w:t>
-      </w:r>
-      <w:proofErr w:type="spellEnd"/>
-      <w:r>
-        <w:rPr>
-          <w:rStyle w:val="HTMLCode"/>
-          <w:rFonts w:ascii="Consolas" w:hAnsi="Consolas" w:cs="Consolas"/>
-          <w:color w:val="333333"/>
-        </w:rPr>
-        <w:t>/main/</w:t>
-      </w:r>
-      <w:proofErr w:type="spellStart"/>
-      <w:r>
-        <w:rPr>
-          <w:rStyle w:val="HTMLCode"/>
-          <w:rFonts w:ascii="Consolas" w:hAnsi="Consolas" w:cs="Consolas"/>
-          <w:color w:val="333333"/>
-        </w:rPr>
-        <w:t>jniLibs</w:t>
-      </w:r>
-      <w:proofErr w:type="spellEnd"/>
-      <w:r>
-        <w:rPr>
-          <w:rStyle w:val="HTMLCode"/>
-          <w:rFonts w:ascii="Consolas" w:hAnsi="Consolas" w:cs="Consolas"/>
-          <w:color w:val="333333"/>
-        </w:rPr>
-        <w:t>/</w:t>
+        <w:t xml:space="preserve">        sqlcipher-for-android-v3.5.4/x86 app/src/main/jniLibs/</w:t>
       </w:r>
     </w:p>
     <w:p>
@@ -463,21 +298,8 @@
           <w:szCs w:val="22"/>
           <w:shd w:val="clear" w:color="auto" w:fill="F9F2F4"/>
         </w:rPr>
-        <w:t>app/</w:t>
-      </w:r>
-      <w:proofErr w:type="spellStart"/>
-      <w:r>
-        <w:rPr>
-          <w:rStyle w:val="HTMLCode"/>
-          <w:rFonts w:ascii="Consolas" w:hAnsi="Consolas" w:cs="Consolas"/>
-          <w:color w:val="C7254E"/>
-          <w:sz w:val="22"/>
-          <w:szCs w:val="22"/>
-          <w:shd w:val="clear" w:color="auto" w:fill="F9F2F4"/>
-        </w:rPr>
-        <w:t>build.gradle</w:t>
-      </w:r>
-      <w:proofErr w:type="spellEnd"/>
+        <w:t>app/build.gradle</w:t>
+      </w:r>
       <w:r>
         <w:rPr>
           <w:rStyle w:val="apple-converted-space"/>
@@ -561,45 +383,7 @@
           <w:rFonts w:ascii="Consolas" w:hAnsi="Consolas" w:cs="Consolas"/>
           <w:color w:val="333333"/>
         </w:rPr>
-        <w:t xml:space="preserve">compile </w:t>
-      </w:r>
-      <w:proofErr w:type="spellStart"/>
-      <w:proofErr w:type="gramStart"/>
-      <w:r>
-        <w:rPr>
-          <w:rStyle w:val="HTMLCode"/>
-          <w:rFonts w:ascii="Consolas" w:hAnsi="Consolas" w:cs="Consolas"/>
-          <w:color w:val="333333"/>
-        </w:rPr>
-        <w:t>fileTree</w:t>
-      </w:r>
-      <w:proofErr w:type="spellEnd"/>
-      <w:r>
-        <w:rPr>
-          <w:rStyle w:val="HTMLCode"/>
-          <w:rFonts w:ascii="Consolas" w:hAnsi="Consolas" w:cs="Consolas"/>
-          <w:color w:val="333333"/>
-        </w:rPr>
-        <w:t>(</w:t>
-      </w:r>
-      <w:proofErr w:type="spellStart"/>
-      <w:proofErr w:type="gramEnd"/>
-      <w:r>
-        <w:rPr>
-          <w:rStyle w:val="HTMLCode"/>
-          <w:rFonts w:ascii="Consolas" w:hAnsi="Consolas" w:cs="Consolas"/>
-          <w:color w:val="333333"/>
-        </w:rPr>
-        <w:t>dir</w:t>
-      </w:r>
-      <w:proofErr w:type="spellEnd"/>
-      <w:r>
-        <w:rPr>
-          <w:rStyle w:val="HTMLCode"/>
-          <w:rFonts w:ascii="Consolas" w:hAnsi="Consolas" w:cs="Consolas"/>
-          <w:color w:val="333333"/>
-        </w:rPr>
-        <w:t>: 'libs', include: ['*.jar'])</w:t>
+        <w:t>compile fileTree(dir: 'libs', include: ['*.jar'])</w:t>
       </w:r>
     </w:p>
     <w:p/>
@@ -610,34 +394,17 @@
           <w:u w:val="single"/>
         </w:rPr>
       </w:pPr>
-      <w:proofErr w:type="spellStart"/>
       <w:r>
         <w:rPr>
           <w:b/>
           <w:u w:val="single"/>
         </w:rPr>
-        <w:t>ORMLite</w:t>
-      </w:r>
-      <w:proofErr w:type="spellEnd"/>
-      <w:r>
-        <w:rPr>
-          <w:b/>
-          <w:u w:val="single"/>
-        </w:rPr>
-        <w:t>:</w:t>
-      </w:r>
-    </w:p>
-    <w:p>
-      <w:r>
-        <w:t xml:space="preserve">Add below line to </w:t>
-      </w:r>
-      <w:proofErr w:type="spellStart"/>
-      <w:r>
-        <w:t>gradle</w:t>
-      </w:r>
-      <w:proofErr w:type="spellEnd"/>
-      <w:r>
-        <w:t xml:space="preserve"> file</w:t>
+        <w:t>ORMLite:</w:t>
+      </w:r>
+    </w:p>
+    <w:p>
+      <w:r>
+        <w:t>Add below line to gradle file</w:t>
       </w:r>
     </w:p>
     <w:p>
@@ -710,73 +477,12 @@
           <w:b/>
           <w:u w:val="single"/>
         </w:rPr>
-        <w:t xml:space="preserve">Integration of </w:t>
-      </w:r>
-      <w:proofErr w:type="spellStart"/>
-      <w:r>
-        <w:rPr>
-          <w:b/>
-          <w:u w:val="single"/>
-        </w:rPr>
-        <w:t>ORMLite</w:t>
-      </w:r>
-      <w:proofErr w:type="spellEnd"/>
-      <w:r>
-        <w:rPr>
-          <w:b/>
-          <w:u w:val="single"/>
-        </w:rPr>
-        <w:t xml:space="preserve"> with </w:t>
-      </w:r>
-      <w:proofErr w:type="spellStart"/>
-      <w:r>
-        <w:rPr>
-          <w:b/>
-          <w:u w:val="single"/>
-        </w:rPr>
-        <w:t>SQLCipher</w:t>
-      </w:r>
-      <w:proofErr w:type="spellEnd"/>
-      <w:r>
-        <w:rPr>
-          <w:b/>
-          <w:u w:val="single"/>
-        </w:rPr>
-        <w:t>:</w:t>
-      </w:r>
-    </w:p>
-    <w:p>
-      <w:proofErr w:type="spellStart"/>
-      <w:r>
-        <w:t>ORMLite</w:t>
-      </w:r>
-      <w:proofErr w:type="spellEnd"/>
-      <w:r>
-        <w:t xml:space="preserve"> is a library for SQLite, to support </w:t>
-      </w:r>
-      <w:proofErr w:type="spellStart"/>
-      <w:r>
-        <w:t>ORMLite</w:t>
-      </w:r>
-      <w:proofErr w:type="spellEnd"/>
-      <w:r>
-        <w:t xml:space="preserve"> to </w:t>
-      </w:r>
-      <w:proofErr w:type="spellStart"/>
-      <w:r>
-        <w:t>SQLCipher</w:t>
-      </w:r>
-      <w:proofErr w:type="spellEnd"/>
-      <w:r>
-        <w:t xml:space="preserve"> one has to copy files from </w:t>
-      </w:r>
-      <w:proofErr w:type="spellStart"/>
-      <w:r>
-        <w:t>ORMLite</w:t>
-      </w:r>
-      <w:proofErr w:type="spellEnd"/>
-      <w:r>
-        <w:t xml:space="preserve"> Library and change the imports from</w:t>
+        <w:t>Integration of ORMLite with SQLCipher:</w:t>
+      </w:r>
+    </w:p>
+    <w:p>
+      <w:r>
+        <w:t>ORMLite is a library for SQLite, to support ORMLite to SQLCipher one has to copy files from ORMLite Library and change the imports from</w:t>
       </w:r>
     </w:p>
     <w:p/>
@@ -798,9 +504,8 @@
           <w:sz w:val="18"/>
           <w:szCs w:val="18"/>
         </w:rPr>
-        <w:t xml:space="preserve">import </w:t>
-      </w:r>
-      <w:proofErr w:type="spellStart"/>
+        <w:t>import android.database.sqlite.SQLiteDatabase;</w:t>
+      </w:r>
       <w:r>
         <w:rPr>
           <w:i/>
@@ -809,51 +514,8 @@
           <w:sz w:val="18"/>
           <w:szCs w:val="18"/>
         </w:rPr>
-        <w:t>android.database.sqlite.SQLiteDatabase</w:t>
-      </w:r>
-      <w:proofErr w:type="spellEnd"/>
-      <w:r>
-        <w:rPr>
-          <w:i/>
-          <w:iCs/>
-          <w:color w:val="808080"/>
-          <w:sz w:val="18"/>
-          <w:szCs w:val="18"/>
-        </w:rPr>
-        <w:t>;</w:t>
-      </w:r>
-      <w:r>
-        <w:rPr>
-          <w:i/>
-          <w:iCs/>
-          <w:color w:val="808080"/>
-          <w:sz w:val="18"/>
-          <w:szCs w:val="18"/>
-        </w:rPr>
         <w:br/>
-        <w:t xml:space="preserve">import </w:t>
-      </w:r>
-      <w:proofErr w:type="spellStart"/>
-      <w:r>
-        <w:rPr>
-          <w:i/>
-          <w:iCs/>
-          <w:color w:val="808080"/>
-          <w:sz w:val="18"/>
-          <w:szCs w:val="18"/>
-        </w:rPr>
-        <w:t>android.database.sqlite.SQLiteOpenHelper</w:t>
-      </w:r>
-      <w:proofErr w:type="spellEnd"/>
-      <w:r>
-        <w:rPr>
-          <w:i/>
-          <w:iCs/>
-          <w:color w:val="808080"/>
-          <w:sz w:val="18"/>
-          <w:szCs w:val="18"/>
-        </w:rPr>
-        <w:t>;</w:t>
+        <w:t>import android.database.sqlite.SQLiteOpenHelper;</w:t>
       </w:r>
     </w:p>
     <w:p>
@@ -888,23 +550,13 @@
         </w:rPr>
         <w:t xml:space="preserve">import </w:t>
       </w:r>
-      <w:proofErr w:type="spellStart"/>
       <w:r>
         <w:rPr>
           <w:color w:val="000000"/>
           <w:sz w:val="18"/>
           <w:szCs w:val="18"/>
         </w:rPr>
-        <w:t>net.sqlcipher.database.SQLiteDatabase</w:t>
-      </w:r>
-      <w:proofErr w:type="spellEnd"/>
-      <w:r>
-        <w:rPr>
-          <w:color w:val="000000"/>
-          <w:sz w:val="18"/>
-          <w:szCs w:val="18"/>
-        </w:rPr>
-        <w:t>;</w:t>
+        <w:t>net.sqlcipher.database.SQLiteDatabase;</w:t>
       </w:r>
       <w:r>
         <w:rPr>
@@ -924,23 +576,13 @@
         </w:rPr>
         <w:t xml:space="preserve">import </w:t>
       </w:r>
-      <w:proofErr w:type="spellStart"/>
       <w:r>
         <w:rPr>
           <w:color w:val="000000"/>
           <w:sz w:val="18"/>
           <w:szCs w:val="18"/>
         </w:rPr>
-        <w:t>net.sqlcipher.database.SQLiteOpenHelper</w:t>
-      </w:r>
-      <w:proofErr w:type="spellEnd"/>
-      <w:r>
-        <w:rPr>
-          <w:color w:val="000000"/>
-          <w:sz w:val="18"/>
-          <w:szCs w:val="18"/>
-        </w:rPr>
-        <w:t>;</w:t>
+        <w:t>net.sqlcipher.database.SQLiteOpenHelper;</w:t>
       </w:r>
     </w:p>
     <w:p>
@@ -1227,82 +869,47 @@
     <w:p/>
     <w:p>
       <w:r>
-        <w:t xml:space="preserve">In the constructor </w:t>
-      </w:r>
-      <w:proofErr w:type="gramStart"/>
-      <w:r>
-        <w:t xml:space="preserve">of </w:t>
+        <w:t xml:space="preserve">In the constructor of </w:t>
       </w:r>
       <w:r>
         <w:t xml:space="preserve"> </w:t>
       </w:r>
-      <w:proofErr w:type="spellStart"/>
+      <w:r>
+        <w:t xml:space="preserve">DemoOrmLiteSqliteOpenHelper     class add one more parameter for “password”, this will be supplied to </w:t>
+      </w:r>
+    </w:p>
+    <w:p>
+      <w:r>
+        <w:t>db = helper.getWritableDatabase(password);</w:t>
+      </w:r>
+    </w:p>
+    <w:p>
+      <w:r>
+        <w:t xml:space="preserve">In </w:t>
+      </w:r>
+      <w:r>
+        <w:rPr>
+          <w:b/>
+        </w:rPr>
+        <w:t>AndroidConnectionSource.java</w:t>
+      </w:r>
+      <w:r>
+        <w:t xml:space="preserve"> class.</w:t>
+      </w:r>
+    </w:p>
+    <w:p>
+      <w:r>
+        <w:t>From here, one can cre</w:t>
+      </w:r>
+      <w:r>
+        <w:t>ate a DataBa</w:t>
+      </w:r>
+      <w:r>
+        <w:t xml:space="preserve">seHelper class with extending </w:t>
+      </w:r>
       <w:r>
         <w:t>DemoOrmLiteSqliteOpenHelper</w:t>
       </w:r>
-      <w:proofErr w:type="spellEnd"/>
-      <w:proofErr w:type="gramEnd"/>
-      <w:r>
-        <w:t xml:space="preserve">     class add one more parameter for “password”, this will be supplied to </w:t>
-      </w:r>
-    </w:p>
-    <w:p>
-      <w:proofErr w:type="spellStart"/>
-      <w:r>
-        <w:t>db</w:t>
-      </w:r>
-      <w:proofErr w:type="spellEnd"/>
-      <w:r>
-        <w:t xml:space="preserve"> = </w:t>
-      </w:r>
-      <w:proofErr w:type="spellStart"/>
-      <w:proofErr w:type="gramStart"/>
-      <w:r>
-        <w:t>helper.getWritableDatabase</w:t>
-      </w:r>
-      <w:proofErr w:type="spellEnd"/>
-      <w:proofErr w:type="gramEnd"/>
-      <w:r>
-        <w:t>(password);</w:t>
-      </w:r>
-    </w:p>
-    <w:p>
-      <w:r>
-        <w:t xml:space="preserve">In </w:t>
-      </w:r>
-      <w:r>
-        <w:rPr>
-          <w:b/>
-        </w:rPr>
-        <w:t>AndroidConnectionSource.java</w:t>
-      </w:r>
-      <w:r>
-        <w:t xml:space="preserve"> class.</w:t>
-      </w:r>
-    </w:p>
-    <w:p>
-      <w:r>
-        <w:t>From here, one can cre</w:t>
-      </w:r>
-      <w:r>
-        <w:t xml:space="preserve">ate a </w:t>
-      </w:r>
-      <w:proofErr w:type="spellStart"/>
-      <w:r>
-        <w:t>DataBa</w:t>
-      </w:r>
-      <w:r>
-        <w:t>seHelper</w:t>
-      </w:r>
-      <w:proofErr w:type="spellEnd"/>
-      <w:r>
-        <w:t xml:space="preserve"> class with extending </w:t>
-      </w:r>
-      <w:proofErr w:type="spellStart"/>
-      <w:r>
-        <w:t>DemoOrmLiteSqliteOpenHelper</w:t>
-      </w:r>
-      <w:proofErr w:type="spellEnd"/>
       <w:r>
         <w:t xml:space="preserve"> and </w:t>
       </w:r>
@@ -1326,38 +933,7 @@
           <w:szCs w:val="24"/>
           <w:u w:val="single"/>
         </w:rPr>
-        <w:t xml:space="preserve">How the Encryption is being performed in </w:t>
-      </w:r>
-      <w:proofErr w:type="spellStart"/>
-      <w:proofErr w:type="gramStart"/>
-      <w:r>
-        <w:rPr>
-          <w:b/>
-          <w:sz w:val="24"/>
-          <w:szCs w:val="24"/>
-          <w:u w:val="single"/>
-        </w:rPr>
-        <w:t>SQLCipher</w:t>
-      </w:r>
-      <w:proofErr w:type="spellEnd"/>
-      <w:r>
-        <w:rPr>
-          <w:b/>
-          <w:sz w:val="24"/>
-          <w:szCs w:val="24"/>
-          <w:u w:val="single"/>
-        </w:rPr>
-        <w:t>:</w:t>
-      </w:r>
-      <w:proofErr w:type="gramEnd"/>
-      <w:r>
-        <w:rPr>
-          <w:b/>
-          <w:sz w:val="24"/>
-          <w:szCs w:val="24"/>
-          <w:u w:val="single"/>
-        </w:rPr>
-        <w:t xml:space="preserve"> </w:t>
+        <w:t xml:space="preserve">How the Encryption is being performed in SQLCipher: </w:t>
       </w:r>
     </w:p>
     <w:p>
@@ -1384,25 +960,7 @@
         </w:numPr>
       </w:pPr>
       <w:r>
-        <w:t xml:space="preserve">Giving a passphrase at </w:t>
-      </w:r>
-      <w:proofErr w:type="spellStart"/>
-      <w:r>
-        <w:t>db</w:t>
-      </w:r>
-      <w:proofErr w:type="spellEnd"/>
-      <w:r>
-        <w:t xml:space="preserve"> = </w:t>
-      </w:r>
-      <w:proofErr w:type="spellStart"/>
-      <w:proofErr w:type="gramStart"/>
-      <w:r>
-        <w:t>helper.getWritableDatabase</w:t>
-      </w:r>
-      <w:proofErr w:type="spellEnd"/>
-      <w:proofErr w:type="gramEnd"/>
-      <w:r>
-        <w:t>(password) , will ensure the encryption</w:t>
+        <w:t>Giving a passphrase at db = helper.getWritableDatabase(password) , will ensure the encryption</w:t>
       </w:r>
       <w:r>
         <w:t>.</w:t>
@@ -1429,15 +987,7 @@
         </w:numPr>
       </w:pPr>
       <w:r>
-        <w:t xml:space="preserve">Based on OpenSSL </w:t>
-      </w:r>
-      <w:proofErr w:type="spellStart"/>
-      <w:r>
-        <w:t>libcrypto</w:t>
-      </w:r>
-      <w:proofErr w:type="spellEnd"/>
-      <w:r>
-        <w:t>.</w:t>
+        <w:t>Based on OpenSSL libcrypto.</w:t>
       </w:r>
     </w:p>
     <w:p>
@@ -1469,23 +1019,13 @@
         </w:rPr>
         <w:t xml:space="preserve">import </w:t>
       </w:r>
-      <w:proofErr w:type="spellStart"/>
       <w:r>
         <w:rPr>
           <w:color w:val="000000"/>
           <w:sz w:val="18"/>
           <w:szCs w:val="18"/>
         </w:rPr>
-        <w:t>net.sqlcipher.database.SQLiteDatabase</w:t>
-      </w:r>
-      <w:proofErr w:type="spellEnd"/>
-      <w:r>
-        <w:rPr>
-          <w:color w:val="000000"/>
-          <w:sz w:val="18"/>
-          <w:szCs w:val="18"/>
-        </w:rPr>
-        <w:t>;</w:t>
+        <w:t>net.sqlcipher.database.SQLiteDatabase;</w:t>
       </w:r>
       <w:r>
         <w:rPr>
@@ -1505,7 +1045,6 @@
         </w:rPr>
         <w:t xml:space="preserve">import </w:t>
       </w:r>
-      <w:proofErr w:type="spellStart"/>
       <w:r>
         <w:rPr>
           <w:color w:val="000000"/>
@@ -1514,7 +1053,6 @@
         </w:rPr>
         <w:t>net.sqlcipher.database.SQLiteOpenHelper</w:t>
       </w:r>
-      <w:proofErr w:type="spellEnd"/>
     </w:p>
     <w:p>
       <w:pPr>
@@ -1542,9 +1080,8 @@
           <w:szCs w:val="24"/>
           <w:u w:val="single"/>
         </w:rPr>
-        <w:t xml:space="preserve">Android performance for SQLite and </w:t>
-      </w:r>
-      <w:proofErr w:type="spellStart"/>
+        <w:t>Android performance for SQLite and SQL</w:t>
+      </w:r>
       <w:r>
         <w:rPr>
           <w:b/>
@@ -1552,7 +1089,7 @@
           <w:szCs w:val="24"/>
           <w:u w:val="single"/>
         </w:rPr>
-        <w:t>SQL</w:t>
+        <w:t>Cipher for below operations are</w:t>
       </w:r>
       <w:r>
         <w:rPr>
@@ -1561,39 +1098,20 @@
           <w:szCs w:val="24"/>
           <w:u w:val="single"/>
         </w:rPr>
-        <w:t>Cipher</w:t>
-      </w:r>
-      <w:proofErr w:type="spellEnd"/>
-      <w:r>
-        <w:rPr>
-          <w:b/>
+        <w:t>:</w:t>
+      </w:r>
+    </w:p>
+    <w:p>
+      <w:pPr>
+        <w:rPr>
           <w:sz w:val="24"/>
           <w:szCs w:val="24"/>
-          <w:u w:val="single"/>
-        </w:rPr>
-        <w:t xml:space="preserve"> for below operations are</w:t>
-      </w:r>
-      <w:r>
-        <w:rPr>
-          <w:b/>
+        </w:rPr>
+      </w:pPr>
+      <w:r>
+        <w:rPr>
           <w:sz w:val="24"/>
           <w:szCs w:val="24"/>
-          <w:u w:val="single"/>
-        </w:rPr>
-        <w:t>:</w:t>
-      </w:r>
-    </w:p>
-    <w:p>
-      <w:pPr>
-        <w:rPr>
-          <w:sz w:val="24"/>
-          <w:szCs w:val="24"/>
-        </w:rPr>
-      </w:pPr>
-      <w:r>
-        <w:rPr>
-          <w:sz w:val="24"/>
-          <w:szCs w:val="24"/>
         </w:rPr>
         <w:t>Time Measured in MS(Milliseconds).</w:t>
       </w:r>
@@ -1614,27 +1132,13 @@
         <w:rPr>
           <w:b/>
         </w:rPr>
-        <w:t xml:space="preserve"> on </w:t>
-      </w:r>
-      <w:proofErr w:type="gramStart"/>
-      <w:r>
-        <w:rPr>
-          <w:b/>
-        </w:rPr>
-        <w:t>Nougat</w:t>
-      </w:r>
-      <w:r>
-        <w:rPr>
-          <w:b/>
-        </w:rPr>
-        <w:t xml:space="preserve"> :</w:t>
-      </w:r>
-      <w:proofErr w:type="gramEnd"/>
-      <w:r>
-        <w:rPr>
-          <w:b/>
-        </w:rPr>
-        <w:t xml:space="preserve"> </w:t>
+        <w:t xml:space="preserve"> on Nougat</w:t>
+      </w:r>
+      <w:r>
+        <w:rPr>
+          <w:b/>
+        </w:rPr>
+        <w:t xml:space="preserve"> : </w:t>
       </w:r>
     </w:p>
     <w:tbl>
@@ -1731,7 +1235,7 @@
           </w:tcPr>
           <w:p>
             <w:r>
-              <w:t>1130</w:t>
+              <w:t>84</w:t>
             </w:r>
           </w:p>
         </w:tc>
@@ -1741,7 +1245,7 @@
           </w:tcPr>
           <w:p>
             <w:r>
-              <w:t>10398</w:t>
+              <w:t>160</w:t>
             </w:r>
           </w:p>
         </w:tc>
@@ -1751,7 +1255,7 @@
           </w:tcPr>
           <w:p>
             <w:r>
-              <w:t>99915</w:t>
+              <w:t>753</w:t>
             </w:r>
           </w:p>
         </w:tc>
@@ -1773,7 +1277,7 @@
           </w:tcPr>
           <w:p>
             <w:r>
-              <w:t>698</w:t>
+              <w:t>22</w:t>
             </w:r>
           </w:p>
         </w:tc>
@@ -1783,7 +1287,7 @@
           </w:tcPr>
           <w:p>
             <w:r>
-              <w:t>6760</w:t>
+              <w:t>114</w:t>
             </w:r>
           </w:p>
         </w:tc>
@@ -1793,7 +1297,7 @@
           </w:tcPr>
           <w:p>
             <w:r>
-              <w:t>60213</w:t>
+              <w:t>765</w:t>
             </w:r>
           </w:p>
         </w:tc>
@@ -1815,7 +1319,7 @@
           </w:tcPr>
           <w:p>
             <w:r>
-              <w:t>19</w:t>
+              <w:t>13</w:t>
             </w:r>
           </w:p>
         </w:tc>
@@ -1825,7 +1329,7 @@
           </w:tcPr>
           <w:p>
             <w:r>
-              <w:t>52</w:t>
+              <w:t>48</w:t>
             </w:r>
           </w:p>
         </w:tc>
@@ -1835,7 +1339,7 @@
           </w:tcPr>
           <w:p>
             <w:r>
-              <w:t>279</w:t>
+              <w:t>609</w:t>
             </w:r>
           </w:p>
         </w:tc>
@@ -1892,29 +1396,13 @@
         <w:rPr>
           <w:b/>
         </w:rPr>
-        <w:t xml:space="preserve"> on </w:t>
-      </w:r>
-      <w:proofErr w:type="spellStart"/>
-      <w:proofErr w:type="gramStart"/>
-      <w:r>
-        <w:rPr>
-          <w:b/>
-        </w:rPr>
-        <w:t>Kitkat</w:t>
-      </w:r>
-      <w:proofErr w:type="spellEnd"/>
-      <w:r>
-        <w:rPr>
-          <w:b/>
-        </w:rPr>
-        <w:t xml:space="preserve"> :</w:t>
-      </w:r>
-      <w:proofErr w:type="gramEnd"/>
-      <w:r>
-        <w:rPr>
-          <w:b/>
-        </w:rPr>
-        <w:t xml:space="preserve"> </w:t>
+        <w:t xml:space="preserve"> on Kitkat</w:t>
+      </w:r>
+      <w:r>
+        <w:rPr>
+          <w:b/>
+        </w:rPr>
+        <w:t xml:space="preserve"> : </w:t>
       </w:r>
     </w:p>
     <w:tbl>
@@ -2011,7 +1499,7 @@
           </w:tcPr>
           <w:p>
             <w:r>
-              <w:t>1269</w:t>
+              <w:t>97</w:t>
             </w:r>
           </w:p>
         </w:tc>
@@ -2021,7 +1509,7 @@
           </w:tcPr>
           <w:p>
             <w:r>
-              <w:t>11636</w:t>
+              <w:t>283</w:t>
             </w:r>
           </w:p>
         </w:tc>
@@ -2053,7 +1541,7 @@
           </w:tcPr>
           <w:p>
             <w:r>
-              <w:t>931</w:t>
+              <w:t>44</w:t>
             </w:r>
           </w:p>
         </w:tc>
@@ -2063,7 +1551,7 @@
           </w:tcPr>
           <w:p>
             <w:r>
-              <w:t>8247</w:t>
+              <w:t>323</w:t>
             </w:r>
           </w:p>
         </w:tc>
@@ -2154,19 +1642,11 @@
           <w:b/>
         </w:rPr>
       </w:pPr>
-      <w:proofErr w:type="spellStart"/>
-      <w:r>
-        <w:rPr>
-          <w:b/>
-        </w:rPr>
-        <w:t>SQCipher</w:t>
-      </w:r>
-      <w:proofErr w:type="spellEnd"/>
-      <w:r>
-        <w:rPr>
-          <w:b/>
-        </w:rPr>
-        <w:t xml:space="preserve"> on </w:t>
+      <w:r>
+        <w:rPr>
+          <w:b/>
+        </w:rPr>
+        <w:t xml:space="preserve">SQCipher on </w:t>
       </w:r>
       <w:r>
         <w:rPr>
@@ -2281,7 +1761,7 @@
           </w:tcPr>
           <w:p>
             <w:r>
-              <w:t>16945</w:t>
+              <w:t>219</w:t>
             </w:r>
           </w:p>
         </w:tc>
@@ -2291,7 +1771,7 @@
           </w:tcPr>
           <w:p>
             <w:r>
-              <w:t>185699</w:t>
+              <w:t>280</w:t>
             </w:r>
           </w:p>
         </w:tc>
@@ -2301,7 +1781,7 @@
           </w:tcPr>
           <w:p>
             <w:r>
-              <w:t>2511857</w:t>
+              <w:t>2730</w:t>
             </w:r>
           </w:p>
         </w:tc>
@@ -2323,7 +1803,7 @@
           </w:tcPr>
           <w:p>
             <w:r>
-              <w:t>1141</w:t>
+              <w:t>209</w:t>
             </w:r>
           </w:p>
         </w:tc>
@@ -2333,7 +1813,7 @@
           </w:tcPr>
           <w:p>
             <w:r>
-              <w:t>10266</w:t>
+              <w:t>275</w:t>
             </w:r>
           </w:p>
         </w:tc>
@@ -2343,7 +1823,7 @@
           </w:tcPr>
           <w:p>
             <w:r>
-              <w:t>86335</w:t>
+              <w:t>2580</w:t>
             </w:r>
           </w:p>
         </w:tc>
@@ -2365,7 +1845,7 @@
           </w:tcPr>
           <w:p>
             <w:r>
-              <w:t>21</w:t>
+              <w:t>228</w:t>
             </w:r>
           </w:p>
         </w:tc>
@@ -2375,7 +1855,7 @@
           </w:tcPr>
           <w:p>
             <w:r>
-              <w:t>289</w:t>
+              <w:t>101</w:t>
             </w:r>
           </w:p>
         </w:tc>
@@ -2385,8 +1865,10 @@
           </w:tcPr>
           <w:p>
             <w:r>
-              <w:t>400</w:t>
-            </w:r>
+              <w:t>720</w:t>
+            </w:r>
+            <w:bookmarkStart w:id="0" w:name="_GoBack"/>
+            <w:bookmarkEnd w:id="0"/>
           </w:p>
         </w:tc>
       </w:tr>
@@ -2424,19 +1906,11 @@
           <w:b/>
         </w:rPr>
       </w:pPr>
-      <w:proofErr w:type="spellStart"/>
-      <w:r>
-        <w:rPr>
-          <w:b/>
-        </w:rPr>
-        <w:t>SQCipher</w:t>
-      </w:r>
-      <w:proofErr w:type="spellEnd"/>
-      <w:r>
-        <w:rPr>
-          <w:b/>
-        </w:rPr>
-        <w:t xml:space="preserve"> on </w:t>
+      <w:r>
+        <w:rPr>
+          <w:b/>
+        </w:rPr>
+        <w:t xml:space="preserve">SQCipher on </w:t>
       </w:r>
       <w:r>
         <w:rPr>
@@ -2545,7 +2019,7 @@
           </w:tcPr>
           <w:p>
             <w:r>
-              <w:t>35826</w:t>
+              <w:t>461</w:t>
             </w:r>
           </w:p>
         </w:tc>
@@ -2555,7 +2029,7 @@
           </w:tcPr>
           <w:p>
             <w:r>
-              <w:t>440727</w:t>
+              <w:t>848</w:t>
             </w:r>
           </w:p>
         </w:tc>
@@ -2563,7 +2037,11 @@
           <w:tcPr>
             <w:tcW w:w="2338" w:type="dxa"/>
           </w:tcPr>
-          <w:p/>
+          <w:p>
+            <w:r>
+              <w:t>3015</w:t>
+            </w:r>
+          </w:p>
         </w:tc>
       </w:tr>
       <w:tr>
@@ -2583,7 +2061,7 @@
           </w:tcPr>
           <w:p>
             <w:r>
-              <w:t>1418</w:t>
+              <w:t>404</w:t>
             </w:r>
           </w:p>
         </w:tc>
@@ -2593,7 +2071,7 @@
           </w:tcPr>
           <w:p>
             <w:r>
-              <w:t>13078</w:t>
+              <w:t>736</w:t>
             </w:r>
           </w:p>
         </w:tc>
@@ -2601,7 +2079,11 @@
           <w:tcPr>
             <w:tcW w:w="2338" w:type="dxa"/>
           </w:tcPr>
-          <w:p/>
+          <w:p>
+            <w:r>
+              <w:t>2567</w:t>
+            </w:r>
+          </w:p>
         </w:tc>
       </w:tr>
       <w:tr>
@@ -2621,7 +2103,7 @@
           </w:tcPr>
           <w:p>
             <w:r>
-              <w:t>380</w:t>
+              <w:t>393</w:t>
             </w:r>
           </w:p>
         </w:tc>
@@ -2631,7 +2113,7 @@
           </w:tcPr>
           <w:p>
             <w:r>
-              <w:t>499</w:t>
+              <w:t>472</w:t>
             </w:r>
           </w:p>
         </w:tc>
@@ -2639,7 +2121,11 @@
           <w:tcPr>
             <w:tcW w:w="2338" w:type="dxa"/>
           </w:tcPr>
-          <w:p/>
+          <w:p>
+            <w:r>
+              <w:t>1599</w:t>
+            </w:r>
+          </w:p>
         </w:tc>
       </w:tr>
       <w:tr>
@@ -2696,19 +2182,11 @@
           <w:rStyle w:val="Hyperlink"/>
         </w:rPr>
       </w:pPr>
-      <w:proofErr w:type="spellStart"/>
       <w:r>
         <w:rPr>
           <w:rStyle w:val="Hyperlink"/>
         </w:rPr>
-        <w:t>SQLCipher</w:t>
-      </w:r>
-      <w:proofErr w:type="spellEnd"/>
-      <w:r>
-        <w:rPr>
-          <w:rStyle w:val="Hyperlink"/>
-        </w:rPr>
-        <w:t xml:space="preserve"> Design : </w:t>
+        <w:t xml:space="preserve">SQLCipher Design : </w:t>
       </w:r>
       <w:hyperlink r:id="rId6" w:history="1">
         <w:r>
@@ -2720,42 +2198,18 @@
       </w:hyperlink>
     </w:p>
     <w:p>
-      <w:proofErr w:type="spellStart"/>
       <w:r>
         <w:rPr>
           <w:rStyle w:val="Hyperlink"/>
         </w:rPr>
-        <w:t>SQLCipher</w:t>
-      </w:r>
-      <w:proofErr w:type="spellEnd"/>
+        <w:t xml:space="preserve">SQLCipher Community : </w:t>
+      </w:r>
       <w:r>
         <w:rPr>
           <w:rStyle w:val="Hyperlink"/>
         </w:rPr>
-        <w:t xml:space="preserve"> </w:t>
-      </w:r>
-      <w:proofErr w:type="gramStart"/>
-      <w:r>
-        <w:rPr>
-          <w:rStyle w:val="Hyperlink"/>
-        </w:rPr>
-        <w:t>Community :</w:t>
-      </w:r>
-      <w:proofErr w:type="gramEnd"/>
-      <w:r>
-        <w:rPr>
-          <w:rStyle w:val="Hyperlink"/>
-        </w:rPr>
-        <w:t xml:space="preserve"> </w:t>
-      </w:r>
-      <w:r>
-        <w:rPr>
-          <w:rStyle w:val="Hyperlink"/>
-        </w:rPr>
         <w:t>https://discuss.zetetic.net/t/internal-encryption-mechanism-and-library-used-in-sqlcipher/1808</w:t>
       </w:r>
-      <w:bookmarkStart w:id="0" w:name="_GoBack"/>
-      <w:bookmarkEnd w:id="0"/>
     </w:p>
     <w:p>
       <w:r>
@@ -2783,23 +2237,7 @@
         </w:numPr>
       </w:pPr>
       <w:r>
-        <w:t xml:space="preserve">Through Android N, </w:t>
-      </w:r>
-      <w:proofErr w:type="spellStart"/>
-      <w:r>
-        <w:t>SQLCipher</w:t>
-      </w:r>
-      <w:proofErr w:type="spellEnd"/>
-      <w:r>
-        <w:t xml:space="preserve"> Android supports </w:t>
-      </w:r>
-      <w:proofErr w:type="spellStart"/>
-      <w:r>
-        <w:t>armeabi</w:t>
-      </w:r>
-      <w:proofErr w:type="spellEnd"/>
-      <w:r>
-        <w:t>, armeabi-v7a, and x86 platforms</w:t>
+        <w:t>Through Android N, SQLCipher Android supports armeabi, armeabi-v7a, and x86 platforms</w:t>
       </w:r>
       <w:r>
         <w:t>.</w:t>
@@ -2814,55 +2252,7 @@
         </w:numPr>
       </w:pPr>
       <w:r>
-        <w:t xml:space="preserve">All internal and third-party library dependencies except for OpenSSL (the crypto provider) have been removed. This includes </w:t>
-      </w:r>
-      <w:proofErr w:type="spellStart"/>
-      <w:r>
-        <w:t>libbinder</w:t>
-      </w:r>
-      <w:proofErr w:type="spellEnd"/>
-      <w:r>
-        <w:t xml:space="preserve">, </w:t>
-      </w:r>
-      <w:proofErr w:type="spellStart"/>
-      <w:r>
-        <w:t>libandroid_runtime</w:t>
-      </w:r>
-      <w:proofErr w:type="spellEnd"/>
-      <w:r>
-        <w:t xml:space="preserve">, </w:t>
-      </w:r>
-      <w:proofErr w:type="spellStart"/>
-      <w:r>
-        <w:t>libnativehelper</w:t>
-      </w:r>
-      <w:proofErr w:type="spellEnd"/>
-      <w:r>
-        <w:t xml:space="preserve">, </w:t>
-      </w:r>
-      <w:proofErr w:type="spellStart"/>
-      <w:r>
-        <w:t>libcutils</w:t>
-      </w:r>
-      <w:proofErr w:type="spellEnd"/>
-      <w:r>
-        <w:t xml:space="preserve">, </w:t>
-      </w:r>
-      <w:proofErr w:type="spellStart"/>
-      <w:r>
-        <w:t>libutils</w:t>
-      </w:r>
-      <w:proofErr w:type="spellEnd"/>
-      <w:r>
-        <w:t xml:space="preserve">, and </w:t>
-      </w:r>
-      <w:proofErr w:type="spellStart"/>
-      <w:r>
-        <w:t>libicuc</w:t>
-      </w:r>
-      <w:proofErr w:type="spellEnd"/>
-      <w:r>
-        <w:t>.</w:t>
+        <w:t>All internal and third-party library dependencies except for OpenSSL (the crypto provider) have been removed. This includes libbinder, libandroid_runtime, libnativehelper, libcutils, libutils, and libicuc.</w:t>
       </w:r>
     </w:p>
     <w:p>
@@ -2887,21 +2277,8 @@
       <w:r>
         <w:t xml:space="preserve">: This upgrade is required for all applications wishing to support Android N while using </w:t>
       </w:r>
-      <w:proofErr w:type="spellStart"/>
-      <w:r>
-        <w:t>SQLCipher</w:t>
-      </w:r>
-      <w:proofErr w:type="spellEnd"/>
-      <w:r>
-        <w:t xml:space="preserve"> for Android. Without this upgrade, current installations of </w:t>
-      </w:r>
-      <w:proofErr w:type="spellStart"/>
-      <w:r>
-        <w:t>SQLCipher</w:t>
-      </w:r>
-      <w:proofErr w:type="spellEnd"/>
-      <w:r>
-        <w:t xml:space="preserve"> for Android will crash on Android N</w:t>
+      <w:r>
+        <w:t>SQLCipher for Android. Without this upgrade, current installations of SQLCipher for Android will crash on Android N</w:t>
       </w:r>
     </w:p>
     <w:p>
@@ -2926,15 +2303,7 @@
     <w:p>
       <w:r>
         <w:lastRenderedPageBreak/>
-        <w:t xml:space="preserve">For ORM Lite and </w:t>
-      </w:r>
-      <w:proofErr w:type="spellStart"/>
-      <w:r>
-        <w:t>SQLCipher</w:t>
-      </w:r>
-      <w:proofErr w:type="spellEnd"/>
-      <w:r>
-        <w:t xml:space="preserve"> are permissible and are under “BSD” license (BSD licenses are a family of permissive free software licenses, imposing minimal restrictions on the redistribution of covered software).</w:t>
+        <w:t>For ORM Lite and SQLCipher are permissible and are under “BSD” license (BSD licenses are a family of permissive free software licenses, imposing minimal restrictions on the redistribution of covered software).</w:t>
       </w:r>
     </w:p>
     <w:p>
@@ -2943,16 +2312,9 @@
       </w:r>
     </w:p>
     <w:p>
-      <w:proofErr w:type="spellStart"/>
-      <w:proofErr w:type="gramStart"/>
-      <w:r>
-        <w:t>ORMLite</w:t>
-      </w:r>
-      <w:proofErr w:type="spellEnd"/>
-      <w:r>
-        <w:t xml:space="preserve"> :</w:t>
-      </w:r>
-      <w:proofErr w:type="gramEnd"/>
+      <w:r>
+        <w:t>ORMLite :</w:t>
+      </w:r>
     </w:p>
     <w:p>
       <w:hyperlink r:id="rId7" w:anchor="License" w:history="1">
@@ -2965,16 +2327,9 @@
       </w:hyperlink>
     </w:p>
     <w:p>
-      <w:proofErr w:type="spellStart"/>
-      <w:proofErr w:type="gramStart"/>
-      <w:r>
-        <w:t>SQLCipher</w:t>
-      </w:r>
-      <w:proofErr w:type="spellEnd"/>
-      <w:r>
-        <w:t xml:space="preserve"> :</w:t>
-      </w:r>
-      <w:proofErr w:type="gramEnd"/>
+      <w:r>
+        <w:t>SQLCipher :</w:t>
+      </w:r>
     </w:p>
     <w:p>
       <w:hyperlink r:id="rId8" w:history="1">

</xml_diff>